<commit_message>
change in the word see it in 2 and 3
</commit_message>
<xml_diff>
--- a/word file/קובץ תשובת המרצה לעבודה 21848.docx
+++ b/word file/קובץ תשובת המרצה לעבודה 21848.docx
@@ -1,6 +1,6 @@
 
 <file path=word/document.xml><?xml version="1.0" encoding="utf-8"?>
-<w:document xmlns:wpc="http://schemas.microsoft.com/office/word/2010/wordprocessingCanvas" xmlns:cx="http://schemas.microsoft.com/office/drawing/2014/chartex" xmlns:mc="http://schemas.openxmlformats.org/markup-compatibility/2006" xmlns:o="urn:schemas-microsoft-com:office:office" xmlns:r="http://schemas.openxmlformats.org/officeDocument/2006/relationships" xmlns:m="http://schemas.openxmlformats.org/officeDocument/2006/math" xmlns:v="urn:schemas-microsoft-com:vml" xmlns:wp14="http://schemas.microsoft.com/office/word/2010/wordprocessingDrawing" xmlns:wp="http://schemas.openxmlformats.org/drawingml/2006/wordprocessingDrawing" xmlns:w10="urn:schemas-microsoft-com:office:word" xmlns:w="http://schemas.openxmlformats.org/wordprocessingml/2006/main" xmlns:w14="http://schemas.microsoft.com/office/word/2010/wordml" xmlns:w15="http://schemas.microsoft.com/office/word/2012/wordml" xmlns:w16se="http://schemas.microsoft.com/office/word/2015/wordml/symex" xmlns:wpg="http://schemas.microsoft.com/office/word/2010/wordprocessingGroup" xmlns:wpi="http://schemas.microsoft.com/office/word/2010/wordprocessingInk" xmlns:wne="http://schemas.microsoft.com/office/word/2006/wordml" xmlns:wps="http://schemas.microsoft.com/office/word/2010/wordprocessingShape" mc:Ignorable="w14 w15 w16se wp14">
+<w:document xmlns:wpc="http://schemas.microsoft.com/office/word/2010/wordprocessingCanvas" xmlns:cx="http://schemas.microsoft.com/office/drawing/2014/chartex" xmlns:cx1="http://schemas.microsoft.com/office/drawing/2015/9/8/chartex" xmlns:cx2="http://schemas.microsoft.com/office/drawing/2015/10/21/chartex" xmlns:cx3="http://schemas.microsoft.com/office/drawing/2016/5/9/chartex" xmlns:cx4="http://schemas.microsoft.com/office/drawing/2016/5/10/chartex" xmlns:cx5="http://schemas.microsoft.com/office/drawing/2016/5/11/chartex" xmlns:cx6="http://schemas.microsoft.com/office/drawing/2016/5/12/chartex" xmlns:cx7="http://schemas.microsoft.com/office/drawing/2016/5/13/chartex" xmlns:cx8="http://schemas.microsoft.com/office/drawing/2016/5/14/chartex" xmlns:mc="http://schemas.openxmlformats.org/markup-compatibility/2006" xmlns:aink="http://schemas.microsoft.com/office/drawing/2016/ink" xmlns:am3d="http://schemas.microsoft.com/office/drawing/2017/model3d" xmlns:o="urn:schemas-microsoft-com:office:office" xmlns:oel="http://schemas.microsoft.com/office/2019/extlst" xmlns:r="http://schemas.openxmlformats.org/officeDocument/2006/relationships" xmlns:m="http://schemas.openxmlformats.org/officeDocument/2006/math" xmlns:v="urn:schemas-microsoft-com:vml" xmlns:wp14="http://schemas.microsoft.com/office/word/2010/wordprocessingDrawing" xmlns:wp="http://schemas.openxmlformats.org/drawingml/2006/wordprocessingDrawing" xmlns:w10="urn:schemas-microsoft-com:office:word" xmlns:w="http://schemas.openxmlformats.org/wordprocessingml/2006/main" xmlns:w14="http://schemas.microsoft.com/office/word/2010/wordml" xmlns:w15="http://schemas.microsoft.com/office/word/2012/wordml" xmlns:w16cex="http://schemas.microsoft.com/office/word/2018/wordml/cex" xmlns:w16cid="http://schemas.microsoft.com/office/word/2016/wordml/cid" xmlns:w16="http://schemas.microsoft.com/office/word/2018/wordml" xmlns:w16du="http://schemas.microsoft.com/office/word/2023/wordml/word16du" xmlns:w16sdtdh="http://schemas.microsoft.com/office/word/2020/wordml/sdtdatahash" xmlns:w16sdtfl="http://schemas.microsoft.com/office/word/2024/wordml/sdtformatlock" xmlns:w16se="http://schemas.microsoft.com/office/word/2015/wordml/symex" xmlns:wpg="http://schemas.microsoft.com/office/word/2010/wordprocessingGroup" xmlns:wpi="http://schemas.microsoft.com/office/word/2010/wordprocessingInk" xmlns:wne="http://schemas.microsoft.com/office/word/2006/wordml" xmlns:wps="http://schemas.microsoft.com/office/word/2010/wordprocessingShape" mc:Ignorable="w14 w15 w16se w16cid w16 w16cex w16sdtdh w16sdtfl w16du wp14">
   <w:body>
     <w:p>
       <w:pPr>
@@ -1241,17 +1241,8 @@
                 <w:sz w:val="24"/>
                 <w:szCs w:val="24"/>
               </w:rPr>
-              <w:t xml:space="preserve"> / </w:t>
-            </w:r>
-            <w:proofErr w:type="spellStart"/>
-            <w:r>
-              <w:rPr>
-                <w:sz w:val="24"/>
-                <w:szCs w:val="24"/>
-              </w:rPr>
-              <w:t>Mba</w:t>
-            </w:r>
-            <w:proofErr w:type="spellEnd"/>
+              <w:t xml:space="preserve"> / Mba</w:t>
+            </w:r>
           </w:p>
         </w:tc>
         <w:tc>
@@ -1384,7 +1375,7 @@
           <w:szCs w:val="24"/>
         </w:rPr>
         <w:drawing>
-          <wp:anchor distT="0" distB="0" distL="114300" distR="114300" simplePos="0" relativeHeight="251659264" behindDoc="0" locked="0" layoutInCell="1" allowOverlap="1" wp14:anchorId="519DD1D4" wp14:editId="5437D9BA">
+          <wp:anchor distT="0" distB="0" distL="114300" distR="114300" simplePos="0" relativeHeight="251659264" behindDoc="0" locked="0" layoutInCell="1" allowOverlap="1" wp14:anchorId="519DD1D4" wp14:editId="39B24ABF">
             <wp:simplePos x="0" y="0"/>
             <wp:positionH relativeFrom="column">
               <wp:posOffset>2868930</wp:posOffset>
@@ -3005,7 +2996,50 @@
                 <w:szCs w:val="24"/>
                 <w:rtl/>
               </w:rPr>
-              <w:t>קליטת משתמש חדש.</w:t>
+              <w:t>קליטת משתמש חדש</w:t>
+            </w:r>
+            <w:r>
+              <w:rPr>
+                <w:rFonts w:hint="cs"/>
+                <w:sz w:val="24"/>
+                <w:szCs w:val="24"/>
+                <w:rtl/>
+              </w:rPr>
+              <w:t xml:space="preserve"> </w:t>
+            </w:r>
+            <w:r>
+              <w:rPr>
+                <w:sz w:val="24"/>
+                <w:szCs w:val="24"/>
+                <w:rtl/>
+              </w:rPr>
+              <w:t xml:space="preserve">באמצעות  ממשק טלפוני  </w:t>
+            </w:r>
+            <w:r>
+              <w:rPr>
+                <w:rFonts w:hint="cs"/>
+                <w:sz w:val="24"/>
+                <w:szCs w:val="24"/>
+                <w:rtl/>
+              </w:rPr>
+              <w:t xml:space="preserve"> </w:t>
+            </w:r>
+            <w:r>
+              <w:rPr>
+                <w:sz w:val="24"/>
+                <w:szCs w:val="24"/>
+                <w:rtl/>
+              </w:rPr>
+              <w:t>.</w:t>
+            </w:r>
+            <w:r>
+              <w:rPr>
+                <w:rFonts w:hint="cs"/>
+                <w:sz w:val="24"/>
+                <w:szCs w:val="24"/>
+                <w:rtl/>
+              </w:rPr>
+              <w:t xml:space="preserve"> </w:t>
             </w:r>
             <w:r>
               <w:rPr>
@@ -3054,131 +3088,6 @@
                 <w:rtl/>
               </w:rPr>
             </w:pPr>
-          </w:p>
-        </w:tc>
-      </w:tr>
-      <w:tr>
-        <w:trPr>
-          <w:cantSplit/>
-          <w:trHeight w:val="678"/>
-        </w:trPr>
-        <w:tc>
-          <w:tcPr>
-            <w:tcW w:w="989" w:type="dxa"/>
-            <w:shd w:val="clear" w:color="auto" w:fill="FFFFFF" w:themeFill="background1"/>
-            <w:vAlign w:val="center"/>
-          </w:tcPr>
-          <w:p>
-            <w:pPr>
-              <w:rPr>
-                <w:sz w:val="24"/>
-                <w:szCs w:val="24"/>
-                <w:rtl/>
-              </w:rPr>
-            </w:pPr>
-            <w:r>
-              <w:rPr>
-                <w:sz w:val="24"/>
-                <w:szCs w:val="24"/>
-                <w:rtl/>
-              </w:rPr>
-              <w:t>1.1.1</w:t>
-            </w:r>
-          </w:p>
-        </w:tc>
-        <w:tc>
-          <w:tcPr>
-            <w:tcW w:w="5669" w:type="dxa"/>
-            <w:shd w:val="clear" w:color="auto" w:fill="FFFFFF" w:themeFill="background1"/>
-            <w:vAlign w:val="center"/>
-          </w:tcPr>
-          <w:p>
-            <w:pPr>
-              <w:rPr>
-                <w:sz w:val="24"/>
-                <w:szCs w:val="24"/>
-                <w:rtl/>
-              </w:rPr>
-            </w:pPr>
-            <w:r>
-              <w:rPr>
-                <w:sz w:val="24"/>
-                <w:szCs w:val="24"/>
-                <w:rtl/>
-              </w:rPr>
-              <w:t xml:space="preserve">המערכת תאפשר רשום משתמש חדש באמצעות </w:t>
-            </w:r>
-            <w:r>
-              <w:rPr>
-                <w:sz w:val="24"/>
-                <w:szCs w:val="24"/>
-                <w:rtl/>
-              </w:rPr>
-              <w:t xml:space="preserve"> </w:t>
-            </w:r>
-            <w:r>
-              <w:rPr>
-                <w:sz w:val="24"/>
-                <w:szCs w:val="24"/>
-                <w:rtl/>
-              </w:rPr>
-              <w:t xml:space="preserve">ממשק טלפוני </w:t>
-            </w:r>
-            <w:r>
-              <w:rPr>
-                <w:sz w:val="24"/>
-                <w:szCs w:val="24"/>
-                <w:rtl/>
-              </w:rPr>
-              <w:t xml:space="preserve"> (</w:t>
-            </w:r>
-            <w:r>
-              <w:rPr>
-                <w:sz w:val="24"/>
-                <w:szCs w:val="24"/>
-                <w:highlight w:val="yellow"/>
-                <w:rtl/>
-              </w:rPr>
-              <w:t>לאחד עם הסעיף הקודם)</w:t>
-            </w:r>
-          </w:p>
-        </w:tc>
-        <w:tc>
-          <w:tcPr>
-            <w:tcW w:w="1134" w:type="dxa"/>
-            <w:shd w:val="clear" w:color="auto" w:fill="FFFFFF" w:themeFill="background1"/>
-            <w:vAlign w:val="center"/>
-          </w:tcPr>
-          <w:p>
-            <w:pPr>
-              <w:rPr>
-                <w:sz w:val="24"/>
-                <w:szCs w:val="24"/>
-              </w:rPr>
-            </w:pPr>
-          </w:p>
-        </w:tc>
-        <w:tc>
-          <w:tcPr>
-            <w:tcW w:w="851" w:type="dxa"/>
-            <w:shd w:val="clear" w:color="auto" w:fill="FFFFFF" w:themeFill="background1"/>
-            <w:vAlign w:val="center"/>
-          </w:tcPr>
-          <w:p>
-            <w:pPr>
-              <w:rPr>
-                <w:sz w:val="24"/>
-                <w:szCs w:val="24"/>
-                <w:rtl/>
-              </w:rPr>
-            </w:pPr>
-            <w:r>
-              <w:rPr>
-                <w:sz w:val="24"/>
-                <w:szCs w:val="24"/>
-              </w:rPr>
-              <w:t>V</w:t>
-            </w:r>
           </w:p>
         </w:tc>
       </w:tr>
@@ -3203,11 +3112,12 @@
             </w:pPr>
             <w:r>
               <w:rPr>
-                <w:sz w:val="24"/>
-                <w:szCs w:val="24"/>
-                <w:rtl/>
-              </w:rPr>
-              <w:t>1.1.2</w:t>
+                <w:rFonts w:hint="cs"/>
+                <w:sz w:val="24"/>
+                <w:szCs w:val="24"/>
+                <w:rtl/>
+              </w:rPr>
+              <w:t>1.1.1</w:t>
             </w:r>
           </w:p>
         </w:tc>
@@ -3389,17 +3299,20 @@
           <w:p>
             <w:pPr>
               <w:rPr>
-                <w:sz w:val="24"/>
-                <w:szCs w:val="24"/>
-                <w:rtl/>
-              </w:rPr>
-            </w:pPr>
-            <w:r>
-              <w:rPr>
-                <w:sz w:val="24"/>
-                <w:szCs w:val="24"/>
-              </w:rPr>
-              <w:t>1.1.3</w:t>
+                <w:rFonts w:hint="cs"/>
+                <w:sz w:val="24"/>
+                <w:szCs w:val="24"/>
+                <w:rtl/>
+              </w:rPr>
+            </w:pPr>
+            <w:r>
+              <w:rPr>
+                <w:rFonts w:hint="cs"/>
+                <w:sz w:val="24"/>
+                <w:szCs w:val="24"/>
+                <w:rtl/>
+              </w:rPr>
+              <w:t>1.1.2</w:t>
             </w:r>
           </w:p>
         </w:tc>
@@ -3432,17 +3345,7 @@
                 <w:szCs w:val="24"/>
                 <w:rtl/>
               </w:rPr>
-              <w:t>ולע</w:t>
-            </w:r>
-            <w:bookmarkStart w:id="1" w:name="_GoBack"/>
-            <w:bookmarkEnd w:id="1"/>
-            <w:r>
-              <w:rPr>
-                <w:sz w:val="24"/>
-                <w:szCs w:val="24"/>
-                <w:rtl/>
-              </w:rPr>
-              <w:t xml:space="preserve">רוך </w:t>
+              <w:t xml:space="preserve">ולערוך </w:t>
             </w:r>
             <w:r>
               <w:rPr>
@@ -3516,6 +3419,7 @@
           <w:p>
             <w:pPr>
               <w:rPr>
+                <w:rFonts w:hint="cs"/>
                 <w:sz w:val="24"/>
                 <w:szCs w:val="24"/>
                 <w:rtl/>
@@ -3797,9 +3701,6 @@
         <w:bidi w:val="0"/>
         <w:spacing w:after="160"/>
         <w:ind w:left="0" w:firstLine="0"/>
-        <w:rPr>
-          <w:rtl/>
-        </w:rPr>
       </w:pPr>
       <w:r>
         <w:rPr>
@@ -3808,7 +3709,13 @@
         <w:br w:type="page"/>
       </w:r>
     </w:p>
-    <w:p/>
+    <w:p>
+      <w:pPr>
+        <w:rPr>
+          <w:rFonts w:hint="cs"/>
+        </w:rPr>
+      </w:pPr>
+    </w:p>
     <w:tbl>
       <w:tblPr>
         <w:tblStyle w:val="a6"/>
@@ -3956,7 +3863,6 @@
             <w:pPr>
               <w:ind w:left="0" w:firstLine="0"/>
               <w:rPr>
-                <w:rFonts w:hint="cs"/>
                 <w:b/>
                 <w:bCs/>
                 <w:sz w:val="24"/>
@@ -4204,6 +4110,15 @@
                 <w:rtl/>
               </w:rPr>
             </w:pPr>
+            <w:r>
+              <w:rPr>
+                <w:rFonts w:hint="cs"/>
+                <w:sz w:val="24"/>
+                <w:szCs w:val="24"/>
+                <w:rtl/>
+              </w:rPr>
+              <w:t>2.3</w:t>
+            </w:r>
           </w:p>
         </w:tc>
         <w:tc>
@@ -4216,41 +4131,103 @@
             <w:pPr>
               <w:ind w:left="0" w:firstLine="0"/>
               <w:rPr>
+                <w:rFonts w:cstheme="minorBidi" w:hint="cs"/>
+                <w:color w:val="auto"/>
+                <w:sz w:val="24"/>
+                <w:szCs w:val="24"/>
+                <w:rtl/>
+                <w:lang w:bidi="ar-SA"/>
+              </w:rPr>
+            </w:pPr>
+            <w:r>
+              <w:rPr>
+                <w:color w:val="auto"/>
+                <w:sz w:val="24"/>
+                <w:szCs w:val="24"/>
+                <w:rtl/>
+              </w:rPr>
+              <w:t xml:space="preserve">המערכת </w:t>
+            </w:r>
+            <w:proofErr w:type="spellStart"/>
+            <w:r>
+              <w:rPr>
+                <w:color w:val="auto"/>
+                <w:sz w:val="24"/>
+                <w:szCs w:val="24"/>
+                <w:rtl/>
+              </w:rPr>
+              <w:t>תנטר</w:t>
+            </w:r>
+            <w:proofErr w:type="spellEnd"/>
+            <w:r>
+              <w:rPr>
+                <w:color w:val="auto"/>
+                <w:sz w:val="24"/>
+                <w:szCs w:val="24"/>
+                <w:rtl/>
+              </w:rPr>
+              <w:t xml:space="preserve"> את זמינות השולחנות במסעדה ותנהל רשימת המתנה במקרה שכל השולחנות תפוסים. כאשר לקוח נכנס לאפליקציה, המערכת תרשום אותו ברשימת ההמתנה על פי סדר הגעתו. ברגע ששולחן מתפנה, תישלח התראה ללקוח הבא בתור, אשר יוכל לאשר את קבלת השולחן בתוך פרק זמן מוגדר. אם הלקוח לא מאשר בזמן, המערכת תעביר את הזכות ללקוח הבא ברשימה</w:t>
+            </w:r>
+            <w:r>
+              <w:rPr>
+                <w:color w:val="auto"/>
+                <w:sz w:val="24"/>
+                <w:szCs w:val="24"/>
+              </w:rPr>
+              <w:t>.</w:t>
+            </w:r>
+            <w:r>
+              <w:rPr>
                 <w:rFonts w:hint="cs"/>
-                <w:sz w:val="24"/>
-                <w:szCs w:val="24"/>
-                <w:rtl/>
-              </w:rPr>
-            </w:pPr>
-            <w:r>
+                <w:color w:val="auto"/>
+                <w:sz w:val="24"/>
+                <w:szCs w:val="24"/>
+                <w:rtl/>
+              </w:rPr>
+              <w:t xml:space="preserve"> </w:t>
+            </w:r>
+            <w:r>
+              <w:rPr>
+                <w:color w:val="auto"/>
+                <w:sz w:val="24"/>
+                <w:szCs w:val="24"/>
+                <w:highlight w:val="cyan"/>
+                <w:rtl/>
+              </w:rPr>
+              <w:t xml:space="preserve">( </w:t>
+            </w:r>
+            <w:r>
+              <w:rPr>
+                <w:color w:val="auto"/>
+                <w:sz w:val="24"/>
+                <w:szCs w:val="24"/>
+                <w:highlight w:val="cyan"/>
+                <w:rtl/>
+              </w:rPr>
+              <w:t>זה נחשב טוב?</w:t>
+            </w:r>
+            <w:r>
+              <w:rPr>
+                <w:color w:val="auto"/>
+                <w:sz w:val="24"/>
+                <w:szCs w:val="24"/>
+                <w:highlight w:val="cyan"/>
+                <w:rtl/>
+                <w:lang w:bidi="ar-SA"/>
+              </w:rPr>
+              <w:t>)</w:t>
+            </w:r>
+          </w:p>
+          <w:p>
+            <w:pPr>
+              <w:ind w:left="0" w:firstLine="0"/>
               <w:rPr>
                 <w:rFonts w:hint="cs"/>
                 <w:sz w:val="24"/>
                 <w:szCs w:val="24"/>
-                <w:highlight w:val="yellow"/>
-                <w:rtl/>
-              </w:rPr>
-              <w:t xml:space="preserve">המערכת תדע לנהל תור למסעדה במידה וכל השולחנות תפוסים ויש כמה ממתינים </w:t>
-            </w:r>
-            <w:r>
-              <w:rPr>
-                <w:sz w:val="24"/>
-                <w:szCs w:val="24"/>
-                <w:highlight w:val="yellow"/>
-                <w:rtl/>
-              </w:rPr>
-              <w:t>–</w:t>
-            </w:r>
-            <w:r>
-              <w:rPr>
-                <w:rFonts w:hint="cs"/>
-                <w:sz w:val="24"/>
-                <w:szCs w:val="24"/>
-                <w:highlight w:val="yellow"/>
-                <w:rtl/>
-              </w:rPr>
-              <w:t xml:space="preserve"> לפתח את הרעיון הזה</w:t>
-            </w:r>
+                <w:rtl/>
+              </w:rPr>
+            </w:pPr>
           </w:p>
         </w:tc>
         <w:tc>
@@ -4266,6 +4243,13 @@
                 <w:szCs w:val="24"/>
               </w:rPr>
             </w:pPr>
+            <w:r>
+              <w:rPr>
+                <w:sz w:val="24"/>
+                <w:szCs w:val="24"/>
+              </w:rPr>
+              <w:t>V</w:t>
+            </w:r>
           </w:p>
         </w:tc>
         <w:tc>
@@ -4299,17 +4283,20 @@
           <w:p>
             <w:pPr>
               <w:rPr>
-                <w:sz w:val="24"/>
-                <w:szCs w:val="24"/>
-                <w:rtl/>
-              </w:rPr>
-            </w:pPr>
-            <w:r>
-              <w:rPr>
-                <w:sz w:val="24"/>
-                <w:szCs w:val="24"/>
-              </w:rPr>
-              <w:t>2.3</w:t>
+                <w:rFonts w:hint="cs"/>
+                <w:sz w:val="24"/>
+                <w:szCs w:val="24"/>
+                <w:rtl/>
+              </w:rPr>
+            </w:pPr>
+            <w:r>
+              <w:rPr>
+                <w:rFonts w:hint="cs"/>
+                <w:sz w:val="24"/>
+                <w:szCs w:val="24"/>
+                <w:rtl/>
+              </w:rPr>
+              <w:t>2.4</w:t>
             </w:r>
           </w:p>
         </w:tc>
@@ -4431,10 +4418,20 @@
           <w:p>
             <w:pPr>
               <w:rPr>
-                <w:sz w:val="24"/>
-                <w:szCs w:val="24"/>
-              </w:rPr>
-            </w:pPr>
+                <w:rFonts w:hint="cs"/>
+                <w:sz w:val="24"/>
+                <w:szCs w:val="24"/>
+              </w:rPr>
+            </w:pPr>
+            <w:r>
+              <w:rPr>
+                <w:rFonts w:hint="cs"/>
+                <w:sz w:val="24"/>
+                <w:szCs w:val="24"/>
+                <w:rtl/>
+              </w:rPr>
+              <w:t>2.5</w:t>
+            </w:r>
           </w:p>
         </w:tc>
         <w:tc>
@@ -4530,7 +4527,16 @@
                 <w:szCs w:val="24"/>
                 <w:rtl/>
               </w:rPr>
-              <w:t>2.4</w:t>
+              <w:t>2.</w:t>
+            </w:r>
+            <w:r>
+              <w:rPr>
+                <w:rFonts w:hint="cs"/>
+                <w:sz w:val="24"/>
+                <w:szCs w:val="24"/>
+                <w:rtl/>
+              </w:rPr>
+              <w:t>6</w:t>
             </w:r>
           </w:p>
         </w:tc>
@@ -4646,7 +4652,16 @@
                 <w:szCs w:val="24"/>
                 <w:rtl/>
               </w:rPr>
-              <w:t>2.5</w:t>
+              <w:t>2.</w:t>
+            </w:r>
+            <w:r>
+              <w:rPr>
+                <w:rFonts w:hint="cs"/>
+                <w:sz w:val="24"/>
+                <w:szCs w:val="24"/>
+                <w:rtl/>
+              </w:rPr>
+              <w:t>7</w:t>
             </w:r>
           </w:p>
         </w:tc>
@@ -4749,7 +4764,16 @@
                 <w:szCs w:val="24"/>
                 <w:rtl/>
               </w:rPr>
-              <w:t>2.6</w:t>
+              <w:t>2.</w:t>
+            </w:r>
+            <w:r>
+              <w:rPr>
+                <w:rFonts w:hint="cs"/>
+                <w:sz w:val="24"/>
+                <w:szCs w:val="24"/>
+                <w:rtl/>
+              </w:rPr>
+              <w:t>8</w:t>
             </w:r>
           </w:p>
         </w:tc>
@@ -4897,7 +4921,16 @@
                 <w:szCs w:val="24"/>
                 <w:rtl/>
               </w:rPr>
-              <w:t>2.7</w:t>
+              <w:t>2.</w:t>
+            </w:r>
+            <w:r>
+              <w:rPr>
+                <w:rFonts w:hint="cs"/>
+                <w:sz w:val="24"/>
+                <w:szCs w:val="24"/>
+                <w:rtl/>
+              </w:rPr>
+              <w:t>9</w:t>
             </w:r>
           </w:p>
         </w:tc>
@@ -5010,7 +5043,7 @@
                 <w:szCs w:val="24"/>
                 <w:rtl/>
               </w:rPr>
-              <w:t>8</w:t>
+              <w:t>10</w:t>
             </w:r>
           </w:p>
         </w:tc>
@@ -5086,16 +5119,7 @@
                 <w:highlight w:val="green"/>
                 <w:rtl/>
               </w:rPr>
-              <w:t xml:space="preserve"> </w:t>
-            </w:r>
-            <w:r>
-              <w:rPr>
-                <w:sz w:val="24"/>
-                <w:szCs w:val="24"/>
-                <w:highlight w:val="green"/>
-                <w:rtl/>
-              </w:rPr>
-              <w:t>נבדק</w:t>
+              <w:t xml:space="preserve"> נבדק</w:t>
             </w:r>
           </w:p>
         </w:tc>
@@ -5173,7 +5197,7 @@
                 <w:szCs w:val="24"/>
                 <w:rtl/>
               </w:rPr>
-              <w:t>9</w:t>
+              <w:t>11</w:t>
             </w:r>
           </w:p>
         </w:tc>
@@ -5249,16 +5273,7 @@
                 <w:highlight w:val="green"/>
                 <w:rtl/>
               </w:rPr>
-              <w:t xml:space="preserve"> </w:t>
-            </w:r>
-            <w:r>
-              <w:rPr>
-                <w:sz w:val="24"/>
-                <w:szCs w:val="24"/>
-                <w:highlight w:val="green"/>
-                <w:rtl/>
-              </w:rPr>
-              <w:t>נבדק</w:t>
+              <w:t xml:space="preserve"> נבדק</w:t>
             </w:r>
           </w:p>
         </w:tc>
@@ -5336,7 +5351,7 @@
                 <w:szCs w:val="24"/>
                 <w:rtl/>
               </w:rPr>
-              <w:t>0</w:t>
+              <w:t>2</w:t>
             </w:r>
           </w:p>
         </w:tc>
@@ -5380,16 +5395,7 @@
                 <w:highlight w:val="green"/>
                 <w:rtl/>
               </w:rPr>
-              <w:t xml:space="preserve"> </w:t>
-            </w:r>
-            <w:r>
-              <w:rPr>
-                <w:sz w:val="24"/>
-                <w:szCs w:val="24"/>
-                <w:highlight w:val="green"/>
-                <w:rtl/>
-              </w:rPr>
-              <w:t>נבדק</w:t>
+              <w:t xml:space="preserve"> נבדק</w:t>
             </w:r>
           </w:p>
         </w:tc>
@@ -5435,27 +5441,10 @@
     <w:p>
       <w:pPr>
         <w:rPr>
-          <w:rtl/>
+          <w:rFonts w:hint="cs"/>
         </w:rPr>
       </w:pPr>
     </w:p>
-    <w:p>
-      <w:pPr>
-        <w:bidi w:val="0"/>
-        <w:spacing w:after="160"/>
-        <w:ind w:left="0" w:firstLine="0"/>
-        <w:rPr>
-          <w:rtl/>
-        </w:rPr>
-      </w:pPr>
-      <w:r>
-        <w:rPr>
-          <w:rtl/>
-        </w:rPr>
-        <w:br w:type="page"/>
-      </w:r>
-    </w:p>
-    <w:p/>
     <w:tbl>
       <w:tblPr>
         <w:tblStyle w:val="a6"/>
@@ -5605,265 +5594,835 @@
             <w:pPr>
               <w:ind w:left="0" w:firstLine="0"/>
               <w:rPr>
-                <w:sz w:val="24"/>
-                <w:szCs w:val="24"/>
-                <w:rtl/>
-              </w:rPr>
-            </w:pPr>
-            <w:r>
-              <w:rPr>
-                <w:sz w:val="24"/>
-                <w:szCs w:val="24"/>
-                <w:rtl/>
-              </w:rPr>
-              <w:t>המערכ</w:t>
-            </w:r>
-            <w:r>
-              <w:rPr>
-                <w:sz w:val="24"/>
-                <w:szCs w:val="24"/>
-                <w:rtl/>
-              </w:rPr>
-              <w:t>ת מאפשרת ללק</w:t>
+                <w:color w:val="auto"/>
+                <w:sz w:val="24"/>
+                <w:szCs w:val="24"/>
+                <w:rtl/>
+              </w:rPr>
+            </w:pPr>
+            <w:r>
+              <w:rPr>
+                <w:color w:val="auto"/>
+                <w:sz w:val="24"/>
+                <w:szCs w:val="24"/>
+                <w:rtl/>
+              </w:rPr>
+              <w:t xml:space="preserve">המערכת תאפשר ללקוחות לקרוא למלצר באמצעות כפתור ייעודי באפליקציה. כאשר לקוח יזמין שירות, המערכת תשלח הודעה למלצר הזמין עם הפרטים הרלוונטיים (שם הלקוח, מספר השולחן וסוג הבקשה).  </w:t>
+            </w:r>
+          </w:p>
+          <w:p>
+            <w:pPr>
+              <w:ind w:left="0" w:firstLine="0"/>
+              <w:rPr>
+                <w:color w:val="auto"/>
+                <w:sz w:val="24"/>
+                <w:szCs w:val="24"/>
+                <w:rtl/>
+              </w:rPr>
+            </w:pPr>
+          </w:p>
+          <w:p>
+            <w:pPr>
+              <w:ind w:left="0" w:firstLine="0"/>
+              <w:rPr>
+                <w:color w:val="auto"/>
+                <w:sz w:val="24"/>
+                <w:szCs w:val="24"/>
+                <w:rtl/>
+              </w:rPr>
+            </w:pPr>
+            <w:r>
+              <w:rPr>
+                <w:color w:val="auto"/>
+                <w:sz w:val="24"/>
+                <w:szCs w:val="24"/>
+                <w:rtl/>
+              </w:rPr>
+              <w:t xml:space="preserve">אפשרויות קריאה למלצר דרך האפליקציה:  </w:t>
+            </w:r>
+          </w:p>
+          <w:p>
+            <w:pPr>
+              <w:ind w:left="0" w:firstLine="0"/>
+              <w:rPr>
+                <w:color w:val="auto"/>
+                <w:sz w:val="24"/>
+                <w:szCs w:val="24"/>
+                <w:rtl/>
+              </w:rPr>
+            </w:pPr>
+            <w:r>
+              <w:rPr>
+                <w:color w:val="auto"/>
+                <w:sz w:val="24"/>
+                <w:szCs w:val="24"/>
+                <w:rtl/>
+              </w:rPr>
+              <w:t xml:space="preserve">1. להחליף סכו"ם – במקרה של סכו"ם מלוכלך או חסר.  </w:t>
+            </w:r>
+          </w:p>
+          <w:p>
+            <w:pPr>
+              <w:ind w:left="0" w:firstLine="0"/>
+              <w:rPr>
+                <w:color w:val="auto"/>
+                <w:sz w:val="24"/>
+                <w:szCs w:val="24"/>
+                <w:rtl/>
+              </w:rPr>
+            </w:pPr>
+            <w:r>
+              <w:rPr>
+                <w:color w:val="auto"/>
+                <w:sz w:val="24"/>
+                <w:szCs w:val="24"/>
+                <w:rtl/>
+              </w:rPr>
+              <w:t xml:space="preserve">2. טעות בחשבון – אם החשבון שגוי או דורש הבהרה.  </w:t>
+            </w:r>
+          </w:p>
+          <w:p>
+            <w:pPr>
+              <w:ind w:left="0" w:firstLine="0"/>
+              <w:rPr>
+                <w:color w:val="auto"/>
+                <w:sz w:val="24"/>
+                <w:szCs w:val="24"/>
+                <w:rtl/>
+              </w:rPr>
+            </w:pPr>
+            <w:r>
+              <w:rPr>
+                <w:color w:val="auto"/>
+                <w:sz w:val="24"/>
+                <w:szCs w:val="24"/>
+                <w:rtl/>
+              </w:rPr>
+              <w:t xml:space="preserve">3. להביא קנקן מים – למילוי מחדש של מים לשולחן.  </w:t>
+            </w:r>
+          </w:p>
+          <w:p>
+            <w:pPr>
+              <w:ind w:left="0" w:firstLine="0"/>
+              <w:rPr>
+                <w:color w:val="auto"/>
+                <w:sz w:val="24"/>
+                <w:szCs w:val="24"/>
+                <w:rtl/>
+              </w:rPr>
+            </w:pPr>
+            <w:r>
+              <w:rPr>
+                <w:color w:val="auto"/>
+                <w:sz w:val="24"/>
+                <w:szCs w:val="24"/>
+                <w:rtl/>
+              </w:rPr>
+              <w:t xml:space="preserve">4. להביא כיסא תינוק – במקרה של לקוח עם ילד קטן.  </w:t>
+            </w:r>
+          </w:p>
+          <w:p>
+            <w:pPr>
+              <w:ind w:left="0" w:firstLine="0"/>
+              <w:rPr>
+                <w:color w:val="auto"/>
+                <w:sz w:val="24"/>
+                <w:szCs w:val="24"/>
+                <w:rtl/>
+              </w:rPr>
+            </w:pPr>
+            <w:r>
+              <w:rPr>
+                <w:color w:val="auto"/>
+                <w:sz w:val="24"/>
+                <w:szCs w:val="24"/>
+                <w:rtl/>
+              </w:rPr>
+              <w:t xml:space="preserve">5. לנקות את השולחן – במידה שהשולחן מלוכלך או דביק.  </w:t>
+            </w:r>
+          </w:p>
+          <w:p>
+            <w:pPr>
+              <w:ind w:left="0" w:firstLine="0"/>
+              <w:rPr>
+                <w:color w:val="auto"/>
+                <w:sz w:val="24"/>
+                <w:szCs w:val="24"/>
+                <w:rtl/>
+              </w:rPr>
+            </w:pPr>
+            <w:r>
+              <w:rPr>
+                <w:color w:val="auto"/>
+                <w:sz w:val="24"/>
+                <w:szCs w:val="24"/>
+                <w:rtl/>
+              </w:rPr>
+              <w:t xml:space="preserve">6. להביא מפיות נוספות – אם חסרות מפיות בשולחן.  </w:t>
+            </w:r>
+          </w:p>
+          <w:p>
+            <w:pPr>
+              <w:ind w:left="0" w:firstLine="0"/>
+              <w:rPr>
+                <w:color w:val="auto"/>
+                <w:sz w:val="24"/>
+                <w:szCs w:val="24"/>
+                <w:rtl/>
+              </w:rPr>
+            </w:pPr>
+            <w:r>
+              <w:rPr>
+                <w:color w:val="auto"/>
+                <w:sz w:val="24"/>
+                <w:szCs w:val="24"/>
+                <w:rtl/>
+              </w:rPr>
+              <w:t xml:space="preserve">7. להביא תפריט נוסף – למשל, אם יש מספר אנשים בשולחן ותפריט אחד אינו מספיק.  </w:t>
+            </w:r>
+          </w:p>
+          <w:p>
+            <w:pPr>
+              <w:ind w:left="0" w:firstLine="0"/>
+              <w:rPr>
+                <w:color w:val="auto"/>
+                <w:sz w:val="24"/>
+                <w:szCs w:val="24"/>
+                <w:rtl/>
+              </w:rPr>
+            </w:pPr>
+            <w:r>
+              <w:rPr>
+                <w:color w:val="auto"/>
+                <w:sz w:val="24"/>
+                <w:szCs w:val="24"/>
+                <w:rtl/>
+              </w:rPr>
+              <w:t xml:space="preserve">8. להביא קטשופ/רוטב נוסף – לבקשת רטבים נוספים למנה.  </w:t>
+            </w:r>
+          </w:p>
+          <w:p>
+            <w:pPr>
+              <w:ind w:left="0" w:firstLine="0"/>
+              <w:rPr>
+                <w:color w:val="auto"/>
+                <w:sz w:val="24"/>
+                <w:szCs w:val="24"/>
+                <w:rtl/>
+              </w:rPr>
+            </w:pPr>
+            <w:r>
+              <w:rPr>
+                <w:color w:val="auto"/>
+                <w:sz w:val="24"/>
+                <w:szCs w:val="24"/>
+                <w:rtl/>
+              </w:rPr>
+              <w:lastRenderedPageBreak/>
+              <w:t xml:space="preserve">9. להוסיף מלח/פלפל/סוכר – אם חסרים תבלינים בסיסיים.  </w:t>
+            </w:r>
+          </w:p>
+          <w:p>
+            <w:pPr>
+              <w:ind w:left="0" w:firstLine="0"/>
+              <w:rPr>
+                <w:color w:val="auto"/>
+                <w:sz w:val="24"/>
+                <w:szCs w:val="24"/>
+                <w:rtl/>
+              </w:rPr>
+            </w:pPr>
+            <w:r>
+              <w:rPr>
+                <w:color w:val="auto"/>
+                <w:sz w:val="24"/>
+                <w:szCs w:val="24"/>
+                <w:rtl/>
+              </w:rPr>
+              <w:t xml:space="preserve">10. להחליף מנה– אם המנה לא כפי שהוזמנה.  </w:t>
+            </w:r>
+          </w:p>
+          <w:p>
+            <w:pPr>
+              <w:ind w:left="0" w:firstLine="0"/>
+              <w:rPr>
+                <w:color w:val="auto"/>
+                <w:sz w:val="24"/>
+                <w:szCs w:val="24"/>
+                <w:rtl/>
+              </w:rPr>
+            </w:pPr>
+            <w:r>
+              <w:rPr>
+                <w:color w:val="auto"/>
+                <w:sz w:val="24"/>
+                <w:szCs w:val="24"/>
+                <w:rtl/>
+              </w:rPr>
+              <w:t xml:space="preserve">11. להזמין קינוח/שתייה נוספת – בקשה להזמנה נוספת ללא צורך בהמתנה למלצר.  </w:t>
+            </w:r>
+          </w:p>
+          <w:p>
+            <w:pPr>
+              <w:ind w:left="0" w:firstLine="0"/>
+              <w:rPr>
+                <w:color w:val="auto"/>
+                <w:sz w:val="24"/>
+                <w:szCs w:val="24"/>
+                <w:rtl/>
+              </w:rPr>
+            </w:pPr>
+            <w:r>
+              <w:rPr>
+                <w:color w:val="auto"/>
+                <w:sz w:val="24"/>
+                <w:szCs w:val="24"/>
+                <w:rtl/>
+              </w:rPr>
+              <w:t xml:space="preserve">12. להביא חשבון – כשהלקוח רוצה לסיים את הארוחה ולשלם.  </w:t>
+            </w:r>
+          </w:p>
+          <w:p>
+            <w:pPr>
+              <w:ind w:left="0" w:firstLine="0"/>
+              <w:rPr>
+                <w:color w:val="auto"/>
+                <w:sz w:val="24"/>
+                <w:szCs w:val="24"/>
+                <w:rtl/>
+              </w:rPr>
+            </w:pPr>
+            <w:r>
+              <w:rPr>
+                <w:color w:val="auto"/>
+                <w:sz w:val="24"/>
+                <w:szCs w:val="24"/>
+                <w:rtl/>
+              </w:rPr>
+              <w:t xml:space="preserve">13. לבקש המלצות על מנות– אם הלקוח מתלבט ורוצה המלצות מהמלצר.   </w:t>
+            </w:r>
+          </w:p>
+          <w:p>
+            <w:pPr>
+              <w:ind w:left="0" w:firstLine="0"/>
+              <w:rPr>
+                <w:color w:val="auto"/>
+                <w:sz w:val="24"/>
+                <w:szCs w:val="24"/>
+                <w:rtl/>
+              </w:rPr>
+            </w:pPr>
+            <w:r>
+              <w:rPr>
+                <w:color w:val="auto"/>
+                <w:sz w:val="24"/>
+                <w:szCs w:val="24"/>
+                <w:rtl/>
+              </w:rPr>
+              <w:t>1</w:t>
             </w:r>
             <w:r>
               <w:rPr>
                 <w:rFonts w:hint="cs"/>
-                <w:sz w:val="24"/>
-                <w:szCs w:val="24"/>
-                <w:rtl/>
-              </w:rPr>
-              <w:t>וח לקרוא למלצר בכל זאת ע"י כפתור ייעודי</w:t>
-            </w:r>
-            <w:r>
-              <w:rPr>
-                <w:sz w:val="24"/>
-                <w:szCs w:val="24"/>
-                <w:rtl/>
-              </w:rPr>
-              <w:br/>
+                <w:color w:val="auto"/>
+                <w:sz w:val="24"/>
+                <w:szCs w:val="24"/>
+                <w:rtl/>
+              </w:rPr>
+              <w:t>4</w:t>
+            </w:r>
+            <w:r>
+              <w:rPr>
+                <w:color w:val="auto"/>
+                <w:sz w:val="24"/>
+                <w:szCs w:val="24"/>
+                <w:rtl/>
+              </w:rPr>
+              <w:t xml:space="preserve">. לדווח על אלרגיות– בקשה לוודא רכיבים מסוימים במנה.  </w:t>
+            </w:r>
+          </w:p>
+          <w:p>
+            <w:pPr>
+              <w:ind w:left="0" w:firstLine="0"/>
+              <w:rPr>
+                <w:color w:val="auto"/>
+                <w:sz w:val="24"/>
+                <w:szCs w:val="24"/>
+                <w:rtl/>
+              </w:rPr>
+            </w:pPr>
+            <w:r>
+              <w:rPr>
+                <w:color w:val="auto"/>
+                <w:sz w:val="24"/>
+                <w:szCs w:val="24"/>
+                <w:rtl/>
+              </w:rPr>
+              <w:t>1</w:t>
             </w:r>
             <w:r>
               <w:rPr>
                 <w:rFonts w:hint="cs"/>
-                <w:sz w:val="24"/>
-                <w:szCs w:val="24"/>
-                <w:rtl/>
-              </w:rPr>
-              <w:t>1. להחליף סכום</w:t>
+                <w:color w:val="auto"/>
+                <w:sz w:val="24"/>
+                <w:szCs w:val="24"/>
+                <w:rtl/>
+              </w:rPr>
+              <w:t>5</w:t>
+            </w:r>
+            <w:r>
+              <w:rPr>
+                <w:color w:val="auto"/>
+                <w:sz w:val="24"/>
+                <w:szCs w:val="24"/>
+                <w:rtl/>
+              </w:rPr>
+              <w:t xml:space="preserve">. להזמין אריזת טייק-אווי– כאשר הלקוח רוצה לארוז את האוכל שנותר.  </w:t>
             </w:r>
           </w:p>
           <w:p>
             <w:pPr>
               <w:ind w:left="0" w:firstLine="0"/>
               <w:rPr>
-                <w:sz w:val="24"/>
-                <w:szCs w:val="24"/>
-                <w:rtl/>
-              </w:rPr>
-            </w:pPr>
+                <w:color w:val="auto"/>
+                <w:sz w:val="24"/>
+                <w:szCs w:val="24"/>
+                <w:rtl/>
+              </w:rPr>
+            </w:pPr>
+            <w:r>
+              <w:rPr>
+                <w:color w:val="auto"/>
+                <w:sz w:val="24"/>
+                <w:szCs w:val="24"/>
+                <w:rtl/>
+              </w:rPr>
+              <w:t>1</w:t>
+            </w:r>
             <w:r>
               <w:rPr>
                 <w:rFonts w:hint="cs"/>
-                <w:sz w:val="24"/>
-                <w:szCs w:val="24"/>
-                <w:rtl/>
-              </w:rPr>
-              <w:t>2. משהו לא תקין בחשבון</w:t>
-            </w:r>
-            <w:r>
-              <w:rPr>
-                <w:sz w:val="24"/>
-                <w:szCs w:val="24"/>
-                <w:rtl/>
-              </w:rPr>
-              <w:br/>
+                <w:color w:val="auto"/>
+                <w:sz w:val="24"/>
+                <w:szCs w:val="24"/>
+                <w:rtl/>
+              </w:rPr>
+              <w:t>6</w:t>
+            </w:r>
+            <w:r>
+              <w:rPr>
+                <w:color w:val="auto"/>
+                <w:sz w:val="24"/>
+                <w:szCs w:val="24"/>
+                <w:rtl/>
+              </w:rPr>
+              <w:t xml:space="preserve">. להזמין נר/עוגה לאירוע– למשל, לציין יום הולדת או חגיגה אחרת.  </w:t>
+            </w:r>
+          </w:p>
+          <w:p>
+            <w:pPr>
+              <w:ind w:left="0" w:firstLine="0"/>
+              <w:rPr>
+                <w:color w:val="auto"/>
+                <w:sz w:val="24"/>
+                <w:szCs w:val="24"/>
+                <w:rtl/>
+              </w:rPr>
+            </w:pPr>
+            <w:r>
+              <w:rPr>
+                <w:color w:val="auto"/>
+                <w:sz w:val="24"/>
+                <w:szCs w:val="24"/>
+                <w:rtl/>
+              </w:rPr>
+              <w:t>1</w:t>
             </w:r>
             <w:r>
               <w:rPr>
                 <w:rFonts w:hint="cs"/>
-                <w:sz w:val="24"/>
-                <w:szCs w:val="24"/>
-                <w:rtl/>
-              </w:rPr>
-              <w:t>3.להביא קנקן מים.</w:t>
+                <w:color w:val="auto"/>
+                <w:sz w:val="24"/>
+                <w:szCs w:val="24"/>
+                <w:rtl/>
+              </w:rPr>
+              <w:t>7</w:t>
+            </w:r>
+            <w:r>
+              <w:rPr>
+                <w:color w:val="auto"/>
+                <w:sz w:val="24"/>
+                <w:szCs w:val="24"/>
+                <w:rtl/>
+              </w:rPr>
+              <w:t xml:space="preserve">. לבקש להעביר שולחן– אם הלקוח רוצה לעבור לשולחן אחר.  </w:t>
             </w:r>
           </w:p>
           <w:p>
             <w:pPr>
               <w:ind w:left="0" w:firstLine="0"/>
               <w:rPr>
-                <w:sz w:val="24"/>
-                <w:szCs w:val="24"/>
-                <w:rtl/>
-              </w:rPr>
-            </w:pPr>
+                <w:color w:val="auto"/>
+                <w:sz w:val="24"/>
+                <w:szCs w:val="24"/>
+                <w:rtl/>
+              </w:rPr>
+            </w:pPr>
+            <w:r>
+              <w:rPr>
+                <w:color w:val="auto"/>
+                <w:sz w:val="24"/>
+                <w:szCs w:val="24"/>
+                <w:rtl/>
+              </w:rPr>
+              <w:t>1</w:t>
+            </w:r>
             <w:r>
               <w:rPr>
                 <w:rFonts w:hint="cs"/>
-                <w:sz w:val="24"/>
-                <w:szCs w:val="24"/>
-                <w:rtl/>
-              </w:rPr>
-              <w:t xml:space="preserve">4. </w:t>
-            </w:r>
-            <w:r>
-              <w:rPr>
-                <w:sz w:val="24"/>
-                <w:szCs w:val="24"/>
-                <w:rtl/>
-              </w:rPr>
-              <w:t xml:space="preserve"> במידע סימן את עצמו כזמין אז המערכת תשלח לו הודעה מתאימה ("לקוח </w:t>
-            </w:r>
+                <w:color w:val="auto"/>
+                <w:sz w:val="24"/>
+                <w:szCs w:val="24"/>
+                <w:rtl/>
+              </w:rPr>
+              <w:t>8</w:t>
+            </w:r>
+            <w:r>
+              <w:rPr>
+                <w:color w:val="auto"/>
+                <w:sz w:val="24"/>
+                <w:szCs w:val="24"/>
+                <w:rtl/>
+              </w:rPr>
+              <w:t xml:space="preserve">. לבקש להזיז מאוורר/מזגן – במקרה שהטמפרטורה לא נוחה.  </w:t>
+            </w:r>
+          </w:p>
+          <w:p>
+            <w:pPr>
+              <w:ind w:left="0" w:firstLine="0"/>
+              <w:rPr>
+                <w:color w:val="auto"/>
+                <w:sz w:val="24"/>
+                <w:szCs w:val="24"/>
+                <w:rtl/>
+              </w:rPr>
+            </w:pPr>
             <w:r>
               <w:rPr>
                 <w:rFonts w:hint="cs"/>
-                <w:sz w:val="24"/>
-                <w:szCs w:val="24"/>
-                <w:rtl/>
-              </w:rPr>
-              <w:t>(שם הלקוח למשל רון)</w:t>
-            </w:r>
-            <w:r>
-              <w:rPr>
-                <w:sz w:val="24"/>
-                <w:szCs w:val="24"/>
-                <w:rtl/>
-              </w:rPr>
-              <w:t xml:space="preserve">בשולחן </w:t>
-            </w:r>
+                <w:color w:val="auto"/>
+                <w:sz w:val="24"/>
+                <w:szCs w:val="24"/>
+                <w:rtl/>
+              </w:rPr>
+              <w:t>19</w:t>
+            </w:r>
+            <w:r>
+              <w:rPr>
+                <w:color w:val="auto"/>
+                <w:sz w:val="24"/>
+                <w:szCs w:val="24"/>
+                <w:rtl/>
+              </w:rPr>
+              <w:t xml:space="preserve">. לבקש חשבון נפרד – אם כל אחד רוצה לשלם בנפרד.  </w:t>
+            </w:r>
+          </w:p>
+          <w:p>
+            <w:pPr>
+              <w:ind w:left="0" w:firstLine="0"/>
+              <w:rPr>
+                <w:color w:val="auto"/>
+                <w:sz w:val="24"/>
+                <w:szCs w:val="24"/>
+                <w:rtl/>
+              </w:rPr>
+            </w:pPr>
             <w:r>
               <w:rPr>
                 <w:rFonts w:hint="cs"/>
-                <w:sz w:val="24"/>
-                <w:szCs w:val="24"/>
-                <w:rtl/>
-              </w:rPr>
-              <w:t>(מספר שולחן)</w:t>
-            </w:r>
-            <w:r>
-              <w:rPr>
-                <w:sz w:val="24"/>
-                <w:szCs w:val="24"/>
-                <w:rtl/>
-              </w:rPr>
-              <w:t xml:space="preserve"> מבקש שירות</w:t>
+                <w:color w:val="auto"/>
+                <w:sz w:val="24"/>
+                <w:szCs w:val="24"/>
+                <w:rtl/>
+              </w:rPr>
+              <w:t xml:space="preserve"> </w:t>
+            </w:r>
+          </w:p>
+          <w:p>
+            <w:pPr>
+              <w:ind w:left="0" w:firstLine="0"/>
+              <w:rPr>
+                <w:color w:val="auto"/>
+                <w:sz w:val="24"/>
+                <w:szCs w:val="24"/>
+                <w:rtl/>
+              </w:rPr>
+            </w:pPr>
+            <w:r>
+              <w:rPr>
+                <w:color w:val="auto"/>
+                <w:sz w:val="24"/>
+                <w:szCs w:val="24"/>
+                <w:rtl/>
+              </w:rPr>
+              <w:t xml:space="preserve">התראה למלצר:  </w:t>
+            </w:r>
+          </w:p>
+          <w:p>
+            <w:pPr>
+              <w:ind w:left="0" w:firstLine="0"/>
+              <w:rPr>
+                <w:color w:val="auto"/>
+                <w:sz w:val="24"/>
+                <w:szCs w:val="24"/>
+                <w:rtl/>
+              </w:rPr>
+            </w:pPr>
+            <w:r>
+              <w:rPr>
+                <w:color w:val="auto"/>
+                <w:sz w:val="24"/>
+                <w:szCs w:val="24"/>
+                <w:rtl/>
+              </w:rPr>
+              <w:t xml:space="preserve">כאשר המלצר סימן את עצמו כזמין, המערכת תשלח לו הודעה מתאימה:  </w:t>
+            </w:r>
+          </w:p>
+          <w:p>
+            <w:pPr>
+              <w:ind w:left="0" w:firstLine="0"/>
+              <w:rPr>
+                <w:color w:val="auto"/>
+                <w:sz w:val="24"/>
+                <w:szCs w:val="24"/>
+                <w:rtl/>
+              </w:rPr>
+            </w:pPr>
+            <w:r>
+              <w:rPr>
+                <w:color w:val="auto"/>
+                <w:sz w:val="24"/>
+                <w:szCs w:val="24"/>
+                <w:rtl/>
+              </w:rPr>
+              <w:t>"</w:t>
             </w:r>
             <w:r>
               <w:rPr>
                 <w:rFonts w:hint="cs"/>
-                <w:sz w:val="24"/>
-                <w:szCs w:val="24"/>
-                <w:rtl/>
-              </w:rPr>
-              <w:t>ך</w:t>
-            </w:r>
-            <w:r>
-              <w:rPr>
-                <w:sz w:val="24"/>
-                <w:szCs w:val="24"/>
-                <w:rtl/>
-              </w:rPr>
-              <w:t>")</w:t>
+                <w:color w:val="auto"/>
+                <w:sz w:val="24"/>
+                <w:szCs w:val="24"/>
+                <w:rtl/>
+              </w:rPr>
+              <w:t>לקוח</w:t>
+            </w:r>
+            <w:r>
+              <w:rPr>
+                <w:color w:val="auto"/>
+                <w:sz w:val="24"/>
+                <w:szCs w:val="24"/>
+                <w:rtl/>
+              </w:rPr>
+              <w:t xml:space="preserve"> </w:t>
             </w:r>
             <w:r>
               <w:rPr>
                 <w:rFonts w:hint="cs"/>
+                <w:color w:val="auto"/>
+                <w:sz w:val="24"/>
+                <w:szCs w:val="24"/>
+                <w:rtl/>
+              </w:rPr>
+              <w:t>רון</w:t>
+            </w:r>
+            <w:r>
+              <w:rPr>
+                <w:color w:val="auto"/>
                 <w:sz w:val="24"/>
                 <w:szCs w:val="24"/>
                 <w:rtl/>
               </w:rPr>
               <w:t xml:space="preserve"> </w:t>
             </w:r>
+            <w:r>
+              <w:rPr>
+                <w:rFonts w:hint="cs"/>
+                <w:color w:val="auto"/>
+                <w:sz w:val="24"/>
+                <w:szCs w:val="24"/>
+                <w:rtl/>
+              </w:rPr>
+              <w:t>בשולחן</w:t>
+            </w:r>
+            <w:r>
+              <w:rPr>
+                <w:color w:val="auto"/>
+                <w:sz w:val="24"/>
+                <w:szCs w:val="24"/>
+                <w:rtl/>
+              </w:rPr>
+              <w:t xml:space="preserve"> 5 </w:t>
+            </w:r>
+            <w:r>
+              <w:rPr>
+                <w:rFonts w:hint="cs"/>
+                <w:color w:val="auto"/>
+                <w:sz w:val="24"/>
+                <w:szCs w:val="24"/>
+                <w:rtl/>
+              </w:rPr>
+              <w:t>מבקש</w:t>
+            </w:r>
+            <w:r>
+              <w:rPr>
+                <w:color w:val="auto"/>
+                <w:sz w:val="24"/>
+                <w:szCs w:val="24"/>
+                <w:rtl/>
+              </w:rPr>
+              <w:t xml:space="preserve"> </w:t>
+            </w:r>
+            <w:r>
+              <w:rPr>
+                <w:rFonts w:hint="cs"/>
+                <w:color w:val="auto"/>
+                <w:sz w:val="24"/>
+                <w:szCs w:val="24"/>
+                <w:rtl/>
+              </w:rPr>
+              <w:t>שירותך</w:t>
+            </w:r>
+            <w:r>
+              <w:rPr>
+                <w:color w:val="auto"/>
+                <w:sz w:val="24"/>
+                <w:szCs w:val="24"/>
+                <w:rtl/>
+              </w:rPr>
+              <w:t xml:space="preserve">: </w:t>
+            </w:r>
+            <w:r>
+              <w:rPr>
+                <w:rFonts w:hint="cs"/>
+                <w:color w:val="auto"/>
+                <w:sz w:val="24"/>
+                <w:szCs w:val="24"/>
+                <w:rtl/>
+              </w:rPr>
+              <w:t>להביא</w:t>
+            </w:r>
+            <w:r>
+              <w:rPr>
+                <w:color w:val="auto"/>
+                <w:sz w:val="24"/>
+                <w:szCs w:val="24"/>
+                <w:rtl/>
+              </w:rPr>
+              <w:t xml:space="preserve"> </w:t>
+            </w:r>
+            <w:r>
+              <w:rPr>
+                <w:rFonts w:hint="cs"/>
+                <w:color w:val="auto"/>
+                <w:sz w:val="24"/>
+                <w:szCs w:val="24"/>
+                <w:rtl/>
+              </w:rPr>
+              <w:t>קנקן</w:t>
+            </w:r>
+            <w:r>
+              <w:rPr>
+                <w:color w:val="auto"/>
+                <w:sz w:val="24"/>
+                <w:szCs w:val="24"/>
+                <w:rtl/>
+              </w:rPr>
+              <w:t xml:space="preserve"> </w:t>
+            </w:r>
+            <w:r>
+              <w:rPr>
+                <w:rFonts w:hint="cs"/>
+                <w:color w:val="auto"/>
+                <w:sz w:val="24"/>
+                <w:szCs w:val="24"/>
+                <w:rtl/>
+              </w:rPr>
+              <w:t>מים</w:t>
+            </w:r>
+            <w:r>
+              <w:rPr>
+                <w:color w:val="auto"/>
+                <w:sz w:val="24"/>
+                <w:szCs w:val="24"/>
+                <w:rtl/>
+              </w:rPr>
+              <w:t>."</w:t>
+            </w:r>
           </w:p>
           <w:p>
             <w:pPr>
               <w:ind w:left="0" w:firstLine="0"/>
               <w:rPr>
-                <w:b/>
-                <w:bCs/>
-                <w:sz w:val="24"/>
-                <w:szCs w:val="24"/>
-                <w:rtl/>
-              </w:rPr>
-            </w:pPr>
+                <w:color w:val="auto"/>
+                <w:sz w:val="24"/>
+                <w:szCs w:val="24"/>
+                <w:rtl/>
+              </w:rPr>
+            </w:pPr>
+          </w:p>
+          <w:p>
+            <w:pPr>
+              <w:ind w:left="0" w:firstLine="0"/>
+              <w:rPr>
+                <w:rFonts w:cstheme="minorBidi" w:hint="cs"/>
+                <w:color w:val="auto"/>
+                <w:sz w:val="24"/>
+                <w:szCs w:val="24"/>
+                <w:rtl/>
+                <w:lang w:bidi="ar-SA"/>
+              </w:rPr>
+            </w:pPr>
+            <w:r>
+              <w:rPr>
+                <w:color w:val="auto"/>
+                <w:sz w:val="24"/>
+                <w:szCs w:val="24"/>
+                <w:rtl/>
+              </w:rPr>
+              <w:t xml:space="preserve">  </w:t>
+            </w:r>
+            <w:r>
+              <w:rPr>
+                <w:color w:val="auto"/>
+                <w:sz w:val="24"/>
+                <w:szCs w:val="24"/>
+                <w:highlight w:val="cyan"/>
+                <w:rtl/>
+              </w:rPr>
+              <w:t>( זה נחשב טוב?</w:t>
+            </w:r>
+            <w:r>
+              <w:rPr>
+                <w:color w:val="auto"/>
+                <w:sz w:val="24"/>
+                <w:szCs w:val="24"/>
+                <w:highlight w:val="cyan"/>
+                <w:rtl/>
+                <w:lang w:bidi="ar-SA"/>
+              </w:rPr>
+              <w:t>)</w:t>
+            </w:r>
             <w:r>
               <w:rPr>
                 <w:rFonts w:hint="cs"/>
+                <w:color w:val="auto"/>
                 <w:sz w:val="24"/>
                 <w:szCs w:val="24"/>
                 <w:rtl/>
               </w:rPr>
               <w:t xml:space="preserve"> </w:t>
             </w:r>
-            <w:r>
-              <w:rPr>
-                <w:rFonts w:hint="cs"/>
-                <w:b/>
-                <w:bCs/>
-                <w:sz w:val="24"/>
-                <w:szCs w:val="24"/>
-                <w:highlight w:val="yellow"/>
-                <w:rtl/>
-              </w:rPr>
-              <w:t xml:space="preserve">לחשוב על עוד דברים </w:t>
-            </w:r>
-            <w:r>
-              <w:rPr>
-                <w:b/>
-                <w:bCs/>
-                <w:sz w:val="24"/>
-                <w:szCs w:val="24"/>
-                <w:highlight w:val="yellow"/>
-                <w:rtl/>
-              </w:rPr>
-              <w:t>–</w:t>
-            </w:r>
-            <w:r>
-              <w:rPr>
-                <w:rFonts w:hint="cs"/>
-                <w:b/>
-                <w:bCs/>
-                <w:sz w:val="24"/>
-                <w:szCs w:val="24"/>
-                <w:highlight w:val="yellow"/>
-                <w:rtl/>
-              </w:rPr>
-              <w:t xml:space="preserve"> למשל להביא כיסא תינוק.. לנקות את השולחן </w:t>
-            </w:r>
-            <w:r>
-              <w:rPr>
-                <w:b/>
-                <w:bCs/>
-                <w:sz w:val="24"/>
-                <w:szCs w:val="24"/>
-                <w:highlight w:val="yellow"/>
-                <w:rtl/>
-              </w:rPr>
-              <w:t>–</w:t>
-            </w:r>
-            <w:r>
-              <w:rPr>
-                <w:rFonts w:hint="cs"/>
-                <w:b/>
-                <w:bCs/>
-                <w:sz w:val="24"/>
-                <w:szCs w:val="24"/>
-                <w:highlight w:val="yellow"/>
-                <w:rtl/>
-              </w:rPr>
-              <w:t xml:space="preserve"> אני מצפה שתרשום כאן עוד רשימה ארוכה מהראש שלך ולא דברים שאני חושב עליהם ואתה מוסיף אותם.</w:t>
-            </w:r>
-          </w:p>
-          <w:p>
-            <w:pPr>
-              <w:ind w:left="0" w:firstLine="0"/>
-              <w:rPr>
-                <w:sz w:val="24"/>
-                <w:szCs w:val="24"/>
-                <w:rtl/>
-              </w:rPr>
-            </w:pPr>
           </w:p>
         </w:tc>
         <w:tc>
@@ -6606,7 +7165,7 @@
 </file>
 
 <file path=word/endnotes.xml><?xml version="1.0" encoding="utf-8"?>
-<w:endnotes xmlns:wpc="http://schemas.microsoft.com/office/word/2010/wordprocessingCanvas" xmlns:cx="http://schemas.microsoft.com/office/drawing/2014/chartex" xmlns:mc="http://schemas.openxmlformats.org/markup-compatibility/2006" xmlns:o="urn:schemas-microsoft-com:office:office" xmlns:r="http://schemas.openxmlformats.org/officeDocument/2006/relationships" xmlns:m="http://schemas.openxmlformats.org/officeDocument/2006/math" xmlns:v="urn:schemas-microsoft-com:vml" xmlns:wp14="http://schemas.microsoft.com/office/word/2010/wordprocessingDrawing" xmlns:wp="http://schemas.openxmlformats.org/drawingml/2006/wordprocessingDrawing" xmlns:w10="urn:schemas-microsoft-com:office:word" xmlns:w="http://schemas.openxmlformats.org/wordprocessingml/2006/main" xmlns:w14="http://schemas.microsoft.com/office/word/2010/wordml" xmlns:w15="http://schemas.microsoft.com/office/word/2012/wordml" xmlns:w16se="http://schemas.microsoft.com/office/word/2015/wordml/symex" xmlns:wpg="http://schemas.microsoft.com/office/word/2010/wordprocessingGroup" xmlns:wpi="http://schemas.microsoft.com/office/word/2010/wordprocessingInk" xmlns:wne="http://schemas.microsoft.com/office/word/2006/wordml" xmlns:wps="http://schemas.microsoft.com/office/word/2010/wordprocessingShape" mc:Ignorable="w14 w15 w16se wp14">
+<w:endnotes xmlns:wpc="http://schemas.microsoft.com/office/word/2010/wordprocessingCanvas" xmlns:cx="http://schemas.microsoft.com/office/drawing/2014/chartex" xmlns:cx1="http://schemas.microsoft.com/office/drawing/2015/9/8/chartex" xmlns:cx2="http://schemas.microsoft.com/office/drawing/2015/10/21/chartex" xmlns:cx3="http://schemas.microsoft.com/office/drawing/2016/5/9/chartex" xmlns:cx4="http://schemas.microsoft.com/office/drawing/2016/5/10/chartex" xmlns:cx5="http://schemas.microsoft.com/office/drawing/2016/5/11/chartex" xmlns:cx6="http://schemas.microsoft.com/office/drawing/2016/5/12/chartex" xmlns:cx7="http://schemas.microsoft.com/office/drawing/2016/5/13/chartex" xmlns:cx8="http://schemas.microsoft.com/office/drawing/2016/5/14/chartex" xmlns:mc="http://schemas.openxmlformats.org/markup-compatibility/2006" xmlns:aink="http://schemas.microsoft.com/office/drawing/2016/ink" xmlns:am3d="http://schemas.microsoft.com/office/drawing/2017/model3d" xmlns:o="urn:schemas-microsoft-com:office:office" xmlns:oel="http://schemas.microsoft.com/office/2019/extlst" xmlns:r="http://schemas.openxmlformats.org/officeDocument/2006/relationships" xmlns:m="http://schemas.openxmlformats.org/officeDocument/2006/math" xmlns:v="urn:schemas-microsoft-com:vml" xmlns:wp14="http://schemas.microsoft.com/office/word/2010/wordprocessingDrawing" xmlns:wp="http://schemas.openxmlformats.org/drawingml/2006/wordprocessingDrawing" xmlns:w10="urn:schemas-microsoft-com:office:word" xmlns:w="http://schemas.openxmlformats.org/wordprocessingml/2006/main" xmlns:w14="http://schemas.microsoft.com/office/word/2010/wordml" xmlns:w15="http://schemas.microsoft.com/office/word/2012/wordml" xmlns:w16cex="http://schemas.microsoft.com/office/word/2018/wordml/cex" xmlns:w16cid="http://schemas.microsoft.com/office/word/2016/wordml/cid" xmlns:w16="http://schemas.microsoft.com/office/word/2018/wordml" xmlns:w16du="http://schemas.microsoft.com/office/word/2023/wordml/word16du" xmlns:w16sdtdh="http://schemas.microsoft.com/office/word/2020/wordml/sdtdatahash" xmlns:w16sdtfl="http://schemas.microsoft.com/office/word/2024/wordml/sdtformatlock" xmlns:w16se="http://schemas.microsoft.com/office/word/2015/wordml/symex" xmlns:wpg="http://schemas.microsoft.com/office/word/2010/wordprocessingGroup" xmlns:wpi="http://schemas.microsoft.com/office/word/2010/wordprocessingInk" xmlns:wne="http://schemas.microsoft.com/office/word/2006/wordml" xmlns:wps="http://schemas.microsoft.com/office/word/2010/wordprocessingShape" mc:Ignorable="w14 w15 w16se w16cid w16 w16cex w16sdtdh w16sdtfl w16du wp14">
   <w:endnote w:type="separator" w:id="-1">
     <w:p>
       <w:r>
@@ -6625,7 +7184,7 @@
 </file>
 
 <file path=word/footer1.xml><?xml version="1.0" encoding="utf-8"?>
-<w:ftr xmlns:wpc="http://schemas.microsoft.com/office/word/2010/wordprocessingCanvas" xmlns:cx="http://schemas.microsoft.com/office/drawing/2014/chartex" xmlns:mc="http://schemas.openxmlformats.org/markup-compatibility/2006" xmlns:o="urn:schemas-microsoft-com:office:office" xmlns:r="http://schemas.openxmlformats.org/officeDocument/2006/relationships" xmlns:m="http://schemas.openxmlformats.org/officeDocument/2006/math" xmlns:v="urn:schemas-microsoft-com:vml" xmlns:wp14="http://schemas.microsoft.com/office/word/2010/wordprocessingDrawing" xmlns:wp="http://schemas.openxmlformats.org/drawingml/2006/wordprocessingDrawing" xmlns:w10="urn:schemas-microsoft-com:office:word" xmlns:w="http://schemas.openxmlformats.org/wordprocessingml/2006/main" xmlns:w14="http://schemas.microsoft.com/office/word/2010/wordml" xmlns:w15="http://schemas.microsoft.com/office/word/2012/wordml" xmlns:w16se="http://schemas.microsoft.com/office/word/2015/wordml/symex" xmlns:wpg="http://schemas.microsoft.com/office/word/2010/wordprocessingGroup" xmlns:wpi="http://schemas.microsoft.com/office/word/2010/wordprocessingInk" xmlns:wne="http://schemas.microsoft.com/office/word/2006/wordml" xmlns:wps="http://schemas.microsoft.com/office/word/2010/wordprocessingShape" mc:Ignorable="w14 w15 w16se wp14">
+<w:ftr xmlns:wpc="http://schemas.microsoft.com/office/word/2010/wordprocessingCanvas" xmlns:cx="http://schemas.microsoft.com/office/drawing/2014/chartex" xmlns:cx1="http://schemas.microsoft.com/office/drawing/2015/9/8/chartex" xmlns:cx2="http://schemas.microsoft.com/office/drawing/2015/10/21/chartex" xmlns:cx3="http://schemas.microsoft.com/office/drawing/2016/5/9/chartex" xmlns:cx4="http://schemas.microsoft.com/office/drawing/2016/5/10/chartex" xmlns:cx5="http://schemas.microsoft.com/office/drawing/2016/5/11/chartex" xmlns:cx6="http://schemas.microsoft.com/office/drawing/2016/5/12/chartex" xmlns:cx7="http://schemas.microsoft.com/office/drawing/2016/5/13/chartex" xmlns:cx8="http://schemas.microsoft.com/office/drawing/2016/5/14/chartex" xmlns:mc="http://schemas.openxmlformats.org/markup-compatibility/2006" xmlns:aink="http://schemas.microsoft.com/office/drawing/2016/ink" xmlns:am3d="http://schemas.microsoft.com/office/drawing/2017/model3d" xmlns:o="urn:schemas-microsoft-com:office:office" xmlns:oel="http://schemas.microsoft.com/office/2019/extlst" xmlns:r="http://schemas.openxmlformats.org/officeDocument/2006/relationships" xmlns:m="http://schemas.openxmlformats.org/officeDocument/2006/math" xmlns:v="urn:schemas-microsoft-com:vml" xmlns:wp14="http://schemas.microsoft.com/office/word/2010/wordprocessingDrawing" xmlns:wp="http://schemas.openxmlformats.org/drawingml/2006/wordprocessingDrawing" xmlns:w10="urn:schemas-microsoft-com:office:word" xmlns:w="http://schemas.openxmlformats.org/wordprocessingml/2006/main" xmlns:w14="http://schemas.microsoft.com/office/word/2010/wordml" xmlns:w15="http://schemas.microsoft.com/office/word/2012/wordml" xmlns:w16cex="http://schemas.microsoft.com/office/word/2018/wordml/cex" xmlns:w16cid="http://schemas.microsoft.com/office/word/2016/wordml/cid" xmlns:w16="http://schemas.microsoft.com/office/word/2018/wordml" xmlns:w16du="http://schemas.microsoft.com/office/word/2023/wordml/word16du" xmlns:w16sdtdh="http://schemas.microsoft.com/office/word/2020/wordml/sdtdatahash" xmlns:w16sdtfl="http://schemas.microsoft.com/office/word/2024/wordml/sdtformatlock" xmlns:w16se="http://schemas.microsoft.com/office/word/2015/wordml/symex" xmlns:wpg="http://schemas.microsoft.com/office/word/2010/wordprocessingGroup" xmlns:wpi="http://schemas.microsoft.com/office/word/2010/wordprocessingInk" xmlns:wne="http://schemas.microsoft.com/office/word/2006/wordml" xmlns:wps="http://schemas.microsoft.com/office/word/2010/wordprocessingShape" mc:Ignorable="w14 w15 w16se w16cid w16 w16cex w16sdtdh w16sdtfl w16du wp14">
   <w:p>
     <w:pPr>
       <w:bidi w:val="0"/>
@@ -6676,7 +7235,7 @@
 </file>
 
 <file path=word/footer2.xml><?xml version="1.0" encoding="utf-8"?>
-<w:ftr xmlns:wpc="http://schemas.microsoft.com/office/word/2010/wordprocessingCanvas" xmlns:cx="http://schemas.microsoft.com/office/drawing/2014/chartex" xmlns:mc="http://schemas.openxmlformats.org/markup-compatibility/2006" xmlns:o="urn:schemas-microsoft-com:office:office" xmlns:r="http://schemas.openxmlformats.org/officeDocument/2006/relationships" xmlns:m="http://schemas.openxmlformats.org/officeDocument/2006/math" xmlns:v="urn:schemas-microsoft-com:vml" xmlns:wp14="http://schemas.microsoft.com/office/word/2010/wordprocessingDrawing" xmlns:wp="http://schemas.openxmlformats.org/drawingml/2006/wordprocessingDrawing" xmlns:w10="urn:schemas-microsoft-com:office:word" xmlns:w="http://schemas.openxmlformats.org/wordprocessingml/2006/main" xmlns:w14="http://schemas.microsoft.com/office/word/2010/wordml" xmlns:w15="http://schemas.microsoft.com/office/word/2012/wordml" xmlns:w16se="http://schemas.microsoft.com/office/word/2015/wordml/symex" xmlns:wpg="http://schemas.microsoft.com/office/word/2010/wordprocessingGroup" xmlns:wpi="http://schemas.microsoft.com/office/word/2010/wordprocessingInk" xmlns:wne="http://schemas.microsoft.com/office/word/2006/wordml" xmlns:wps="http://schemas.microsoft.com/office/word/2010/wordprocessingShape" mc:Ignorable="w14 w15 w16se wp14">
+<w:ftr xmlns:wpc="http://schemas.microsoft.com/office/word/2010/wordprocessingCanvas" xmlns:cx="http://schemas.microsoft.com/office/drawing/2014/chartex" xmlns:cx1="http://schemas.microsoft.com/office/drawing/2015/9/8/chartex" xmlns:cx2="http://schemas.microsoft.com/office/drawing/2015/10/21/chartex" xmlns:cx3="http://schemas.microsoft.com/office/drawing/2016/5/9/chartex" xmlns:cx4="http://schemas.microsoft.com/office/drawing/2016/5/10/chartex" xmlns:cx5="http://schemas.microsoft.com/office/drawing/2016/5/11/chartex" xmlns:cx6="http://schemas.microsoft.com/office/drawing/2016/5/12/chartex" xmlns:cx7="http://schemas.microsoft.com/office/drawing/2016/5/13/chartex" xmlns:cx8="http://schemas.microsoft.com/office/drawing/2016/5/14/chartex" xmlns:mc="http://schemas.openxmlformats.org/markup-compatibility/2006" xmlns:aink="http://schemas.microsoft.com/office/drawing/2016/ink" xmlns:am3d="http://schemas.microsoft.com/office/drawing/2017/model3d" xmlns:o="urn:schemas-microsoft-com:office:office" xmlns:oel="http://schemas.microsoft.com/office/2019/extlst" xmlns:r="http://schemas.openxmlformats.org/officeDocument/2006/relationships" xmlns:m="http://schemas.openxmlformats.org/officeDocument/2006/math" xmlns:v="urn:schemas-microsoft-com:vml" xmlns:wp14="http://schemas.microsoft.com/office/word/2010/wordprocessingDrawing" xmlns:wp="http://schemas.openxmlformats.org/drawingml/2006/wordprocessingDrawing" xmlns:w10="urn:schemas-microsoft-com:office:word" xmlns:w="http://schemas.openxmlformats.org/wordprocessingml/2006/main" xmlns:w14="http://schemas.microsoft.com/office/word/2010/wordml" xmlns:w15="http://schemas.microsoft.com/office/word/2012/wordml" xmlns:w16cex="http://schemas.microsoft.com/office/word/2018/wordml/cex" xmlns:w16cid="http://schemas.microsoft.com/office/word/2016/wordml/cid" xmlns:w16="http://schemas.microsoft.com/office/word/2018/wordml" xmlns:w16du="http://schemas.microsoft.com/office/word/2023/wordml/word16du" xmlns:w16sdtdh="http://schemas.microsoft.com/office/word/2020/wordml/sdtdatahash" xmlns:w16sdtfl="http://schemas.microsoft.com/office/word/2024/wordml/sdtformatlock" xmlns:w16se="http://schemas.microsoft.com/office/word/2015/wordml/symex" xmlns:wpg="http://schemas.microsoft.com/office/word/2010/wordprocessingGroup" xmlns:wpi="http://schemas.microsoft.com/office/word/2010/wordprocessingInk" xmlns:wne="http://schemas.microsoft.com/office/word/2006/wordml" xmlns:wps="http://schemas.microsoft.com/office/word/2010/wordprocessingShape" mc:Ignorable="w14 w15 w16se w16cid w16 w16cex w16sdtdh w16sdtfl w16du wp14">
   <w:p>
     <w:pPr>
       <w:bidi w:val="0"/>
@@ -6689,7 +7248,7 @@
 </file>
 
 <file path=word/footer3.xml><?xml version="1.0" encoding="utf-8"?>
-<w:ftr xmlns:wpc="http://schemas.microsoft.com/office/word/2010/wordprocessingCanvas" xmlns:cx="http://schemas.microsoft.com/office/drawing/2014/chartex" xmlns:mc="http://schemas.openxmlformats.org/markup-compatibility/2006" xmlns:o="urn:schemas-microsoft-com:office:office" xmlns:r="http://schemas.openxmlformats.org/officeDocument/2006/relationships" xmlns:m="http://schemas.openxmlformats.org/officeDocument/2006/math" xmlns:v="urn:schemas-microsoft-com:vml" xmlns:wp14="http://schemas.microsoft.com/office/word/2010/wordprocessingDrawing" xmlns:wp="http://schemas.openxmlformats.org/drawingml/2006/wordprocessingDrawing" xmlns:w10="urn:schemas-microsoft-com:office:word" xmlns:w="http://schemas.openxmlformats.org/wordprocessingml/2006/main" xmlns:w14="http://schemas.microsoft.com/office/word/2010/wordml" xmlns:w15="http://schemas.microsoft.com/office/word/2012/wordml" xmlns:w16se="http://schemas.microsoft.com/office/word/2015/wordml/symex" xmlns:wpg="http://schemas.microsoft.com/office/word/2010/wordprocessingGroup" xmlns:wpi="http://schemas.microsoft.com/office/word/2010/wordprocessingInk" xmlns:wne="http://schemas.microsoft.com/office/word/2006/wordml" xmlns:wps="http://schemas.microsoft.com/office/word/2010/wordprocessingShape" mc:Ignorable="w14 w15 w16se wp14">
+<w:ftr xmlns:wpc="http://schemas.microsoft.com/office/word/2010/wordprocessingCanvas" xmlns:cx="http://schemas.microsoft.com/office/drawing/2014/chartex" xmlns:cx1="http://schemas.microsoft.com/office/drawing/2015/9/8/chartex" xmlns:cx2="http://schemas.microsoft.com/office/drawing/2015/10/21/chartex" xmlns:cx3="http://schemas.microsoft.com/office/drawing/2016/5/9/chartex" xmlns:cx4="http://schemas.microsoft.com/office/drawing/2016/5/10/chartex" xmlns:cx5="http://schemas.microsoft.com/office/drawing/2016/5/11/chartex" xmlns:cx6="http://schemas.microsoft.com/office/drawing/2016/5/12/chartex" xmlns:cx7="http://schemas.microsoft.com/office/drawing/2016/5/13/chartex" xmlns:cx8="http://schemas.microsoft.com/office/drawing/2016/5/14/chartex" xmlns:mc="http://schemas.openxmlformats.org/markup-compatibility/2006" xmlns:aink="http://schemas.microsoft.com/office/drawing/2016/ink" xmlns:am3d="http://schemas.microsoft.com/office/drawing/2017/model3d" xmlns:o="urn:schemas-microsoft-com:office:office" xmlns:oel="http://schemas.microsoft.com/office/2019/extlst" xmlns:r="http://schemas.openxmlformats.org/officeDocument/2006/relationships" xmlns:m="http://schemas.openxmlformats.org/officeDocument/2006/math" xmlns:v="urn:schemas-microsoft-com:vml" xmlns:wp14="http://schemas.microsoft.com/office/word/2010/wordprocessingDrawing" xmlns:wp="http://schemas.openxmlformats.org/drawingml/2006/wordprocessingDrawing" xmlns:w10="urn:schemas-microsoft-com:office:word" xmlns:w="http://schemas.openxmlformats.org/wordprocessingml/2006/main" xmlns:w14="http://schemas.microsoft.com/office/word/2010/wordml" xmlns:w15="http://schemas.microsoft.com/office/word/2012/wordml" xmlns:w16cex="http://schemas.microsoft.com/office/word/2018/wordml/cex" xmlns:w16cid="http://schemas.microsoft.com/office/word/2016/wordml/cid" xmlns:w16="http://schemas.microsoft.com/office/word/2018/wordml" xmlns:w16du="http://schemas.microsoft.com/office/word/2023/wordml/word16du" xmlns:w16sdtdh="http://schemas.microsoft.com/office/word/2020/wordml/sdtdatahash" xmlns:w16sdtfl="http://schemas.microsoft.com/office/word/2024/wordml/sdtformatlock" xmlns:w16se="http://schemas.microsoft.com/office/word/2015/wordml/symex" xmlns:wpg="http://schemas.microsoft.com/office/word/2010/wordprocessingGroup" xmlns:wpi="http://schemas.microsoft.com/office/word/2010/wordprocessingInk" xmlns:wne="http://schemas.microsoft.com/office/word/2006/wordml" xmlns:wps="http://schemas.microsoft.com/office/word/2010/wordprocessingShape" mc:Ignorable="w14 w15 w16se w16cid w16 w16cex w16sdtdh w16sdtfl w16du wp14">
   <w:p>
     <w:pPr>
       <w:bidi w:val="0"/>
@@ -6699,7 +7258,7 @@
 </file>
 
 <file path=word/footnotes.xml><?xml version="1.0" encoding="utf-8"?>
-<w:footnotes xmlns:wpc="http://schemas.microsoft.com/office/word/2010/wordprocessingCanvas" xmlns:cx="http://schemas.microsoft.com/office/drawing/2014/chartex" xmlns:mc="http://schemas.openxmlformats.org/markup-compatibility/2006" xmlns:o="urn:schemas-microsoft-com:office:office" xmlns:r="http://schemas.openxmlformats.org/officeDocument/2006/relationships" xmlns:m="http://schemas.openxmlformats.org/officeDocument/2006/math" xmlns:v="urn:schemas-microsoft-com:vml" xmlns:wp14="http://schemas.microsoft.com/office/word/2010/wordprocessingDrawing" xmlns:wp="http://schemas.openxmlformats.org/drawingml/2006/wordprocessingDrawing" xmlns:w10="urn:schemas-microsoft-com:office:word" xmlns:w="http://schemas.openxmlformats.org/wordprocessingml/2006/main" xmlns:w14="http://schemas.microsoft.com/office/word/2010/wordml" xmlns:w15="http://schemas.microsoft.com/office/word/2012/wordml" xmlns:w16se="http://schemas.microsoft.com/office/word/2015/wordml/symex" xmlns:wpg="http://schemas.microsoft.com/office/word/2010/wordprocessingGroup" xmlns:wpi="http://schemas.microsoft.com/office/word/2010/wordprocessingInk" xmlns:wne="http://schemas.microsoft.com/office/word/2006/wordml" xmlns:wps="http://schemas.microsoft.com/office/word/2010/wordprocessingShape" mc:Ignorable="w14 w15 w16se wp14">
+<w:footnotes xmlns:wpc="http://schemas.microsoft.com/office/word/2010/wordprocessingCanvas" xmlns:cx="http://schemas.microsoft.com/office/drawing/2014/chartex" xmlns:cx1="http://schemas.microsoft.com/office/drawing/2015/9/8/chartex" xmlns:cx2="http://schemas.microsoft.com/office/drawing/2015/10/21/chartex" xmlns:cx3="http://schemas.microsoft.com/office/drawing/2016/5/9/chartex" xmlns:cx4="http://schemas.microsoft.com/office/drawing/2016/5/10/chartex" xmlns:cx5="http://schemas.microsoft.com/office/drawing/2016/5/11/chartex" xmlns:cx6="http://schemas.microsoft.com/office/drawing/2016/5/12/chartex" xmlns:cx7="http://schemas.microsoft.com/office/drawing/2016/5/13/chartex" xmlns:cx8="http://schemas.microsoft.com/office/drawing/2016/5/14/chartex" xmlns:mc="http://schemas.openxmlformats.org/markup-compatibility/2006" xmlns:aink="http://schemas.microsoft.com/office/drawing/2016/ink" xmlns:am3d="http://schemas.microsoft.com/office/drawing/2017/model3d" xmlns:o="urn:schemas-microsoft-com:office:office" xmlns:oel="http://schemas.microsoft.com/office/2019/extlst" xmlns:r="http://schemas.openxmlformats.org/officeDocument/2006/relationships" xmlns:m="http://schemas.openxmlformats.org/officeDocument/2006/math" xmlns:v="urn:schemas-microsoft-com:vml" xmlns:wp14="http://schemas.microsoft.com/office/word/2010/wordprocessingDrawing" xmlns:wp="http://schemas.openxmlformats.org/drawingml/2006/wordprocessingDrawing" xmlns:w10="urn:schemas-microsoft-com:office:word" xmlns:w="http://schemas.openxmlformats.org/wordprocessingml/2006/main" xmlns:w14="http://schemas.microsoft.com/office/word/2010/wordml" xmlns:w15="http://schemas.microsoft.com/office/word/2012/wordml" xmlns:w16cex="http://schemas.microsoft.com/office/word/2018/wordml/cex" xmlns:w16cid="http://schemas.microsoft.com/office/word/2016/wordml/cid" xmlns:w16="http://schemas.microsoft.com/office/word/2018/wordml" xmlns:w16du="http://schemas.microsoft.com/office/word/2023/wordml/word16du" xmlns:w16sdtdh="http://schemas.microsoft.com/office/word/2020/wordml/sdtdatahash" xmlns:w16sdtfl="http://schemas.microsoft.com/office/word/2024/wordml/sdtformatlock" xmlns:w16se="http://schemas.microsoft.com/office/word/2015/wordml/symex" xmlns:wpg="http://schemas.microsoft.com/office/word/2010/wordprocessingGroup" xmlns:wpi="http://schemas.microsoft.com/office/word/2010/wordprocessingInk" xmlns:wne="http://schemas.microsoft.com/office/word/2006/wordml" xmlns:wps="http://schemas.microsoft.com/office/word/2010/wordprocessingShape" mc:Ignorable="w14 w15 w16se w16cid w16 w16cex w16sdtdh w16sdtfl w16du wp14">
   <w:footnote w:type="separator" w:id="-1">
     <w:p>
       <w:r>
@@ -6718,7 +7277,7 @@
 </file>
 
 <file path=word/numbering.xml><?xml version="1.0" encoding="utf-8"?>
-<w:numbering xmlns:wpc="http://schemas.microsoft.com/office/word/2010/wordprocessingCanvas" xmlns:cx="http://schemas.microsoft.com/office/drawing/2014/chartex" xmlns:mc="http://schemas.openxmlformats.org/markup-compatibility/2006" xmlns:o="urn:schemas-microsoft-com:office:office" xmlns:r="http://schemas.openxmlformats.org/officeDocument/2006/relationships" xmlns:m="http://schemas.openxmlformats.org/officeDocument/2006/math" xmlns:v="urn:schemas-microsoft-com:vml" xmlns:wp14="http://schemas.microsoft.com/office/word/2010/wordprocessingDrawing" xmlns:wp="http://schemas.openxmlformats.org/drawingml/2006/wordprocessingDrawing" xmlns:w10="urn:schemas-microsoft-com:office:word" xmlns:w="http://schemas.openxmlformats.org/wordprocessingml/2006/main" xmlns:w14="http://schemas.microsoft.com/office/word/2010/wordml" xmlns:w15="http://schemas.microsoft.com/office/word/2012/wordml" xmlns:w16se="http://schemas.microsoft.com/office/word/2015/wordml/symex" xmlns:wpg="http://schemas.microsoft.com/office/word/2010/wordprocessingGroup" xmlns:wpi="http://schemas.microsoft.com/office/word/2010/wordprocessingInk" xmlns:wne="http://schemas.microsoft.com/office/word/2006/wordml" xmlns:wps="http://schemas.microsoft.com/office/word/2010/wordprocessingShape" mc:Ignorable="w14 w15 w16se wp14">
+<w:numbering xmlns:wpc="http://schemas.microsoft.com/office/word/2010/wordprocessingCanvas" xmlns:cx="http://schemas.microsoft.com/office/drawing/2014/chartex" xmlns:cx1="http://schemas.microsoft.com/office/drawing/2015/9/8/chartex" xmlns:cx2="http://schemas.microsoft.com/office/drawing/2015/10/21/chartex" xmlns:cx3="http://schemas.microsoft.com/office/drawing/2016/5/9/chartex" xmlns:cx4="http://schemas.microsoft.com/office/drawing/2016/5/10/chartex" xmlns:cx5="http://schemas.microsoft.com/office/drawing/2016/5/11/chartex" xmlns:cx6="http://schemas.microsoft.com/office/drawing/2016/5/12/chartex" xmlns:cx7="http://schemas.microsoft.com/office/drawing/2016/5/13/chartex" xmlns:cx8="http://schemas.microsoft.com/office/drawing/2016/5/14/chartex" xmlns:mc="http://schemas.openxmlformats.org/markup-compatibility/2006" xmlns:aink="http://schemas.microsoft.com/office/drawing/2016/ink" xmlns:am3d="http://schemas.microsoft.com/office/drawing/2017/model3d" xmlns:o="urn:schemas-microsoft-com:office:office" xmlns:oel="http://schemas.microsoft.com/office/2019/extlst" xmlns:r="http://schemas.openxmlformats.org/officeDocument/2006/relationships" xmlns:m="http://schemas.openxmlformats.org/officeDocument/2006/math" xmlns:v="urn:schemas-microsoft-com:vml" xmlns:wp14="http://schemas.microsoft.com/office/word/2010/wordprocessingDrawing" xmlns:wp="http://schemas.openxmlformats.org/drawingml/2006/wordprocessingDrawing" xmlns:w10="urn:schemas-microsoft-com:office:word" xmlns:w="http://schemas.openxmlformats.org/wordprocessingml/2006/main" xmlns:w14="http://schemas.microsoft.com/office/word/2010/wordml" xmlns:w15="http://schemas.microsoft.com/office/word/2012/wordml" xmlns:w16cex="http://schemas.microsoft.com/office/word/2018/wordml/cex" xmlns:w16cid="http://schemas.microsoft.com/office/word/2016/wordml/cid" xmlns:w16="http://schemas.microsoft.com/office/word/2018/wordml" xmlns:w16du="http://schemas.microsoft.com/office/word/2023/wordml/word16du" xmlns:w16sdtdh="http://schemas.microsoft.com/office/word/2020/wordml/sdtdatahash" xmlns:w16sdtfl="http://schemas.microsoft.com/office/word/2024/wordml/sdtformatlock" xmlns:w16se="http://schemas.microsoft.com/office/word/2015/wordml/symex" xmlns:wpg="http://schemas.microsoft.com/office/word/2010/wordprocessingGroup" xmlns:wpi="http://schemas.microsoft.com/office/word/2010/wordprocessingInk" xmlns:wne="http://schemas.microsoft.com/office/word/2006/wordml" xmlns:wps="http://schemas.microsoft.com/office/word/2010/wordprocessingShape" mc:Ignorable="w14 w15 w16se w16cid w16 w16cex w16sdtdh w16sdtfl w16du wp14">
   <w:abstractNum w:abstractNumId="0" w15:restartNumberingAfterBreak="0">
     <w:nsid w:val="2546338B"/>
     <w:multiLevelType w:val="hybridMultilevel"/>
@@ -7479,19 +8038,19 @@
       </w:rPr>
     </w:lvl>
   </w:abstractNum>
-  <w:num w:numId="1">
+  <w:num w:numId="1" w16cid:durableId="1405955176">
     <w:abstractNumId w:val="4"/>
   </w:num>
-  <w:num w:numId="2">
+  <w:num w:numId="2" w16cid:durableId="1175731329">
     <w:abstractNumId w:val="3"/>
   </w:num>
-  <w:num w:numId="3">
+  <w:num w:numId="3" w16cid:durableId="553665003">
     <w:abstractNumId w:val="2"/>
   </w:num>
-  <w:num w:numId="4">
+  <w:num w:numId="4" w16cid:durableId="806436416">
     <w:abstractNumId w:val="0"/>
   </w:num>
-  <w:num w:numId="5">
+  <w:num w:numId="5" w16cid:durableId="2069110595">
     <w:abstractNumId w:val="1"/>
   </w:num>
   <w:numIdMacAtCleanup w:val="5"/>
@@ -7499,7 +8058,7 @@
 </file>
 
 <file path=word/styles.xml><?xml version="1.0" encoding="utf-8"?>
-<w:styles xmlns:mc="http://schemas.openxmlformats.org/markup-compatibility/2006" xmlns:r="http://schemas.openxmlformats.org/officeDocument/2006/relationships" xmlns:w="http://schemas.openxmlformats.org/wordprocessingml/2006/main" xmlns:w14="http://schemas.microsoft.com/office/word/2010/wordml" xmlns:w15="http://schemas.microsoft.com/office/word/2012/wordml" xmlns:w16se="http://schemas.microsoft.com/office/word/2015/wordml/symex" mc:Ignorable="w14 w15 w16se">
+<w:styles xmlns:mc="http://schemas.openxmlformats.org/markup-compatibility/2006" xmlns:r="http://schemas.openxmlformats.org/officeDocument/2006/relationships" xmlns:w="http://schemas.openxmlformats.org/wordprocessingml/2006/main" xmlns:w14="http://schemas.microsoft.com/office/word/2010/wordml" xmlns:w15="http://schemas.microsoft.com/office/word/2012/wordml" xmlns:w16cex="http://schemas.microsoft.com/office/word/2018/wordml/cex" xmlns:w16cid="http://schemas.microsoft.com/office/word/2016/wordml/cid" xmlns:w16="http://schemas.microsoft.com/office/word/2018/wordml" xmlns:w16du="http://schemas.microsoft.com/office/word/2023/wordml/word16du" xmlns:w16sdtdh="http://schemas.microsoft.com/office/word/2020/wordml/sdtdatahash" xmlns:w16sdtfl="http://schemas.microsoft.com/office/word/2024/wordml/sdtformatlock" xmlns:w16se="http://schemas.microsoft.com/office/word/2015/wordml/symex" mc:Ignorable="w14 w15 w16se w16cid w16 w16cex w16sdtdh w16sdtfl w16du">
   <w:docDefaults>
     <w:rPrDefault>
       <w:rPr>
@@ -7515,7 +8074,7 @@
       </w:pPr>
     </w:pPrDefault>
   </w:docDefaults>
-  <w:latentStyles w:defLockedState="0" w:defUIPriority="99" w:defSemiHidden="0" w:defUnhideWhenUsed="0" w:defQFormat="0" w:count="371">
+  <w:latentStyles w:defLockedState="0" w:defUIPriority="99" w:defSemiHidden="0" w:defUnhideWhenUsed="0" w:defQFormat="0" w:count="376">
     <w:lsdException w:name="Normal" w:uiPriority="0" w:qFormat="1"/>
     <w:lsdException w:name="heading 1" w:uiPriority="9" w:qFormat="1"/>
     <w:lsdException w:name="heading 2" w:semiHidden="1" w:uiPriority="9" w:unhideWhenUsed="1" w:qFormat="1"/>
@@ -7887,6 +8446,11 @@
     <w:lsdException w:name="List Table 5 Dark Accent 6" w:uiPriority="50"/>
     <w:lsdException w:name="List Table 6 Colorful Accent 6" w:uiPriority="51"/>
     <w:lsdException w:name="List Table 7 Colorful Accent 6" w:uiPriority="52"/>
+    <w:lsdException w:name="Mention" w:semiHidden="1" w:unhideWhenUsed="1"/>
+    <w:lsdException w:name="Smart Hyperlink" w:semiHidden="1" w:unhideWhenUsed="1"/>
+    <w:lsdException w:name="Hashtag" w:semiHidden="1" w:unhideWhenUsed="1"/>
+    <w:lsdException w:name="Unresolved Mention" w:semiHidden="1" w:unhideWhenUsed="1"/>
+    <w:lsdException w:name="Smart Link" w:semiHidden="1" w:unhideWhenUsed="1"/>
   </w:latentStyles>
   <w:style w:type="paragraph" w:default="1" w:styleId="a">
     <w:name w:val="Normal"/>
@@ -7974,7 +8538,6 @@
   <w:style w:type="character" w:default="1" w:styleId="a0">
     <w:name w:val="Default Paragraph Font"/>
     <w:uiPriority w:val="1"/>
-    <w:semiHidden/>
     <w:unhideWhenUsed/>
   </w:style>
   <w:style w:type="table" w:default="1" w:styleId="a1">

</xml_diff>